<commit_message>
ex03 finished code only report missing
</commit_message>
<xml_diff>
--- a/C19 Ex02 Oran 205493489 Tomer 312220007.docx
+++ b/C19 Ex02 Oran 205493489 Tomer 312220007.docx
@@ -109,61 +109,43 @@
           <w:szCs w:val="18"/>
           <w:rtl/>
         </w:rPr>
-        <w:t xml:space="preserve">פיצ'ר זה למעשה הינו אפליקציית היכרויות המבוססת על החברים לאפליקציה בפייסבוק, </w:t>
+        <w:t xml:space="preserve">פיצ'ר זה למעשה הינו אפליקציית היכרויות המבוססת על החברים לאפליקציה בפייסבוק, המתשמש יכול לפלטר את בן/בת הזוג ע"פ מגדרם וע"פ עיר מגוריהם. בלחיצה על כפתור </w:t>
       </w:r>
       <w:r>
         <w:rPr>
           <w:color w:val="000000"/>
           <w:sz w:val="18"/>
           <w:szCs w:val="18"/>
-          <w:rtl/>
-        </w:rPr>
-        <w:t xml:space="preserve">המתשמש יכול לפלטר את בן/בת הזוג ע"פ מגדרם וע"פ עיר מגוריהם. בלחיצה על כפתור </w:t>
+        </w:rPr>
+        <w:t>Find My Matches</w:t>
       </w:r>
       <w:r>
         <w:rPr>
           <w:color w:val="000000"/>
           <w:sz w:val="18"/>
           <w:szCs w:val="18"/>
-        </w:rPr>
-        <w:t>Find My Matches</w:t>
-      </w:r>
-      <w:r>
+          <w:rtl/>
+        </w:rPr>
+        <w:t>! האפליקציה תפלטר ותציג למשתמש רק את החברים הרלוונטים שעברו את הפילטור ע"פ בקשת המשתמש.</w:t>
+      </w:r>
+    </w:p>
+    <w:p>
+      <w:pPr>
+        <w:jc w:val="both"/>
         <w:rPr>
           <w:color w:val="000000"/>
           <w:sz w:val="18"/>
           <w:szCs w:val="18"/>
-          <w:rtl/>
-        </w:rPr>
-        <w:t>! האפליקציה תפלטר ותציג למשתמש רק את החברים הרלוונטים שעברו את הפילטור ע"פ בקשת המשתמש.</w:t>
-      </w:r>
-    </w:p>
-    <w:p>
-      <w:pPr>
-        <w:jc w:val="both"/>
+        </w:rPr>
+      </w:pPr>
+      <w:r>
         <w:rPr>
           <w:color w:val="000000"/>
           <w:sz w:val="18"/>
           <w:szCs w:val="18"/>
-        </w:rPr>
-      </w:pPr>
-      <w:r>
-        <w:rPr>
-          <w:color w:val="000000"/>
-          <w:sz w:val="18"/>
-          <w:szCs w:val="18"/>
-          <w:rtl/>
-        </w:rPr>
-        <w:t>תחילה, האפליקציה תציג למשתמש את שמות החברים שנמצאו כהתאמה ברשימה, לאחר מכן המ</w:t>
-      </w:r>
-      <w:r>
-        <w:rPr>
-          <w:color w:val="000000"/>
-          <w:sz w:val="18"/>
-          <w:szCs w:val="18"/>
-          <w:rtl/>
-        </w:rPr>
-        <w:t xml:space="preserve">שתמש יוכל ללחוץ על חבר מהרשימה ולהציג את אודותיו המתארים את שמו, תמונת הפרופיל שלו, לינק ישיר לחשבון הפייסבוק שלו, אימייל, תאריך לידה ומידע שכתב בחשבון הפייסבוק שלו בחלונית </w:t>
+          <w:rtl/>
+        </w:rPr>
+        <w:t xml:space="preserve">תחילה, האפליקציה תציג למשתמש את שמות החברים שנמצאו כהתאמה ברשימה, לאחר מכן המשתמש יוכל ללחוץ על חבר מהרשימה ולהציג את אודותיו המתארים את שמו, תמונת הפרופיל שלו, לינק ישיר לחשבון הפייסבוק שלו, אימייל, תאריך לידה ומידע שכתב בחשבון הפייסבוק שלו בחלונית </w:t>
       </w:r>
       <w:r>
         <w:rPr>
@@ -211,7 +193,7 @@
           <w:szCs w:val="18"/>
           <w:rtl/>
         </w:rPr>
-        <w:t>המנגון שמפלטר את החברים זורק אקספשן, כי תכונת ה</w:t>
+        <w:t xml:space="preserve">המנגון שמפלטר את החברים זורק </w:t>
       </w:r>
       <w:proofErr w:type="spellStart"/>
       <w:r>
@@ -219,6 +201,26 @@
           <w:color w:val="000000"/>
           <w:sz w:val="18"/>
           <w:szCs w:val="18"/>
+          <w:rtl/>
+        </w:rPr>
+        <w:t>אקספשן</w:t>
+      </w:r>
+      <w:proofErr w:type="spellEnd"/>
+      <w:r>
+        <w:rPr>
+          <w:color w:val="000000"/>
+          <w:sz w:val="18"/>
+          <w:szCs w:val="18"/>
+          <w:rtl/>
+        </w:rPr>
+        <w:t>, כי תכונת ה</w:t>
+      </w:r>
+      <w:proofErr w:type="spellStart"/>
+      <w:r>
+        <w:rPr>
+          <w:color w:val="000000"/>
+          <w:sz w:val="18"/>
+          <w:szCs w:val="18"/>
         </w:rPr>
         <w:t>Intersting</w:t>
       </w:r>
@@ -238,16 +240,7 @@
           <w:szCs w:val="18"/>
           <w:rtl/>
         </w:rPr>
-        <w:t xml:space="preserve"> לא נגישה יותר מ</w:t>
-      </w:r>
-      <w:r>
-        <w:rPr>
-          <w:color w:val="000000"/>
-          <w:sz w:val="18"/>
-          <w:szCs w:val="18"/>
-          <w:rtl/>
-        </w:rPr>
-        <w:t>פייסבוק.</w:t>
+        <w:t xml:space="preserve"> לא נגישה יותר מפייסבוק.</w:t>
       </w:r>
     </w:p>
     <w:p>
@@ -400,15 +393,7 @@
           <w:szCs w:val="18"/>
           <w:rtl/>
         </w:rPr>
-        <w:t xml:space="preserve">אנו למעשה מייצרים </w:t>
-      </w:r>
-      <w:r>
-        <w:rPr>
-          <w:sz w:val="18"/>
-          <w:szCs w:val="18"/>
-          <w:rtl/>
-        </w:rPr>
-        <w:t>חווית משחק אינטרקטיבית עם המשתמש עם מידע שייבאנו מחשבון הפייסבוק של המשתמש המחובר.</w:t>
+        <w:t>אנו למעשה מייצרים חווית משחק אינטרקטיבית עם המשתמש עם מידע שייבאנו מחשבון הפייסבוק של המשתמש המחובר.</w:t>
       </w:r>
     </w:p>
     <w:p>
@@ -461,15 +446,7 @@
           <w:szCs w:val="18"/>
           <w:rtl/>
         </w:rPr>
-        <w:t xml:space="preserve">למשחק הוספנו מנגנון ניקוד </w:t>
-      </w:r>
-      <w:r>
-        <w:rPr>
-          <w:sz w:val="18"/>
-          <w:szCs w:val="18"/>
-          <w:rtl/>
-        </w:rPr>
-        <w:t>וחיים שיצור יותר מתח אצל המשתמש.</w:t>
+        <w:t>למשחק הוספנו מנגנון ניקוד וחיים שיצור יותר מתח אצל המשתמש.</w:t>
       </w:r>
     </w:p>
     <w:p>
@@ -607,16 +584,7 @@
           <w:szCs w:val="18"/>
           <w:rtl/>
         </w:rPr>
-        <w:t xml:space="preserve">שלוש תשובות נכונות ברציפות </w:t>
-      </w:r>
-      <w:r>
-        <w:rPr>
-          <w:color w:val="000000"/>
-          <w:sz w:val="18"/>
-          <w:szCs w:val="18"/>
-          <w:rtl/>
-        </w:rPr>
-        <w:t>יזכו את המשתמש בפלוס 3 למד החיים.</w:t>
+        <w:t>שלוש תשובות נכונות ברציפות יזכו את המשתמש בפלוס 3 למד החיים.</w:t>
       </w:r>
     </w:p>
     <w:p>
@@ -716,15 +684,7 @@
           <w:szCs w:val="18"/>
           <w:rtl/>
         </w:rPr>
-        <w:t xml:space="preserve"> יוצג לו רמז שמיוצר מהמערכת, מנגנון הרמז מג'נרט את שם החבר ומשתיל בחלק מהאותיות בשמו באופן רנד</w:t>
-      </w:r>
-      <w:r>
-        <w:rPr>
-          <w:sz w:val="18"/>
-          <w:szCs w:val="18"/>
-          <w:rtl/>
-        </w:rPr>
-        <w:t>ומלי קווים תחתונים (</w:t>
+        <w:t xml:space="preserve"> יוצג לו רמז שמיוצר מהמערכת, מנגנון הרמז מג'נרט את שם החבר ומשתיל בחלק מהאותיות בשמו באופן רנדומלי קווים תחתונים (</w:t>
       </w:r>
       <w:r>
         <w:rPr>
@@ -874,15 +834,7 @@
           <w:szCs w:val="18"/>
           <w:rtl/>
         </w:rPr>
-        <w:t xml:space="preserve"> המערכת תבדוק</w:t>
-      </w:r>
-      <w:r>
-        <w:rPr>
-          <w:sz w:val="18"/>
-          <w:szCs w:val="18"/>
-          <w:rtl/>
-        </w:rPr>
-        <w:t xml:space="preserve"> אם המשתמש צלח בניחוש או לא ותפיק פלט בהתאם ע"פ חוקי המסך.</w:t>
+        <w:t xml:space="preserve"> המערכת תבדוק אם המשתמש צלח בניחוש או לא ותפיק פלט בהתאם ע"פ חוקי המסך.</w:t>
       </w:r>
     </w:p>
     <w:p>
@@ -1058,16 +1010,7 @@
           <w:szCs w:val="18"/>
           <w:rtl/>
         </w:rPr>
-        <w:t xml:space="preserve">- מחלקה שתפקידה העיקרי לייצר קבוצת מספרים רנדומלים ע"פ כמות מספרים וטווח המספרים. השתמשנו במחלקה זו בפיצ'ר על מנת לקבל קבוצה של מספרים שיהוו כאינדקסים לאותיות בשם החבר אותם נרצה לחשוף כאשר המשתמש יבקש רמז, בכך בכל לחיצה על רמז ג'ונרט </w:t>
-      </w:r>
-      <w:r>
-        <w:rPr>
-          <w:color w:val="000000"/>
-          <w:sz w:val="18"/>
-          <w:szCs w:val="18"/>
-          <w:rtl/>
-        </w:rPr>
-        <w:t>רמז שונה למשתמש.</w:t>
+        <w:t>- מחלקה שתפקידה העיקרי לייצר קבוצת מספרים רנדומלים ע"פ כמות מספרים וטווח המספרים. השתמשנו במחלקה זו בפיצ'ר על מנת לקבל קבוצה של מספרים שיהוו כאינדקסים לאותיות בשם החבר אותם נרצה לחשוף כאשר המשתמש יבקש רמז, בכך בכל לחיצה על רמז ג'ונרט רמז שונה למשתמש.</w:t>
       </w:r>
     </w:p>
     <w:p>
@@ -1148,11 +1091,26 @@
       </w:pPr>
       <w:bookmarkStart w:id="0" w:name="_gjdgxs" w:colFirst="0" w:colLast="0"/>
       <w:bookmarkEnd w:id="0"/>
-      <w:r>
-        <w:rPr>
-          <w:rtl/>
-        </w:rPr>
-        <w:t>סיבת הבחירה / שימוש בתבנית:</w:t>
+      <w:commentRangeStart w:id="1"/>
+      <w:r>
+        <w:rPr>
+          <w:rtl/>
+        </w:rPr>
+        <w:t>סיבת הבחירה / שימוש בתבנית</w:t>
+      </w:r>
+      <w:commentRangeEnd w:id="1"/>
+      <w:r>
+        <w:rPr>
+          <w:rStyle w:val="CommentReference"/>
+          <w:rtl/>
+        </w:rPr>
+        <w:commentReference w:id="1"/>
+      </w:r>
+      <w:r>
+        <w:rPr>
+          <w:rtl/>
+        </w:rPr>
+        <w:t>:</w:t>
       </w:r>
     </w:p>
     <w:p>
@@ -1191,13 +1149,7 @@
         <w:rPr>
           <w:rtl/>
         </w:rPr>
-        <w:t xml:space="preserve"> הינו </w:t>
-      </w:r>
-      <w:r>
-        <w:rPr>
-          <w:rtl/>
-        </w:rPr>
-        <w:t xml:space="preserve">רכיב </w:t>
+        <w:t xml:space="preserve"> הינו רכיב </w:t>
       </w:r>
       <w:r>
         <w:t>Legacy</w:t>
@@ -1371,13 +1323,7 @@
         <w:rPr>
           <w:rtl/>
         </w:rPr>
-        <w:t xml:space="preserve"> 18",</w:t>
-      </w:r>
-      <w:r>
-        <w:rPr>
-          <w:rtl/>
-        </w:rPr>
-        <w:t xml:space="preserve"> אחרת תוצג תמונתו המקורית.</w:t>
+        <w:t xml:space="preserve"> 18", אחרת תוצג תמונתו המקורית.</w:t>
       </w:r>
     </w:p>
     <w:p>
@@ -1502,9 +1448,9 @@
           <w:noProof/>
         </w:rPr>
         <w:drawing>
-          <wp:inline distT="114300" distB="114300" distL="114300" distR="114300" wp14:anchorId="26FCBAC6" wp14:editId="3724AF2B">
-            <wp:extent cx="7397750" cy="5021580"/>
-            <wp:effectExtent l="0" t="0" r="0" b="7620"/>
+          <wp:inline distT="114300" distB="114300" distL="114300" distR="114300" wp14:anchorId="26FCBAC6" wp14:editId="466D6A67">
+            <wp:extent cx="7398109" cy="3807711"/>
+            <wp:effectExtent l="0" t="0" r="0" b="2540"/>
             <wp:docPr id="2" name="image4.png"/>
             <wp:cNvGraphicFramePr/>
             <a:graphic xmlns:a="http://schemas.openxmlformats.org/drawingml/2006/main">
@@ -1515,8 +1461,13 @@
                     <pic:cNvPicPr preferRelativeResize="0"/>
                   </pic:nvPicPr>
                   <pic:blipFill>
-                    <a:blip r:embed="rId7"/>
-                    <a:srcRect/>
+                    <a:blip r:embed="rId10">
+                      <a:extLst>
+                        <a:ext uri="{28A0092B-C50C-407E-A947-70E740481C1C}">
+                          <a14:useLocalDpi xmlns:a14="http://schemas.microsoft.com/office/drawing/2010/main" val="0"/>
+                        </a:ext>
+                      </a:extLst>
+                    </a:blip>
                     <a:stretch>
                       <a:fillRect/>
                     </a:stretch>
@@ -1524,7 +1475,7 @@
                   <pic:spPr>
                     <a:xfrm>
                       <a:off x="0" y="0"/>
-                      <a:ext cx="7398109" cy="5021824"/>
+                      <a:ext cx="7398109" cy="3807711"/>
                     </a:xfrm>
                     <a:prstGeom prst="rect">
                       <a:avLst/>
@@ -1577,6 +1528,33 @@
       <w:pPr>
         <w:spacing w:after="0" w:line="240" w:lineRule="auto"/>
         <w:ind w:left="720"/>
+        <w:rPr>
+          <w:rtl/>
+        </w:rPr>
+      </w:pPr>
+    </w:p>
+    <w:p>
+      <w:pPr>
+        <w:spacing w:after="0" w:line="240" w:lineRule="auto"/>
+        <w:ind w:left="720"/>
+        <w:rPr>
+          <w:rtl/>
+        </w:rPr>
+      </w:pPr>
+    </w:p>
+    <w:p>
+      <w:pPr>
+        <w:spacing w:after="0" w:line="240" w:lineRule="auto"/>
+        <w:ind w:left="720"/>
+        <w:rPr>
+          <w:rtl/>
+        </w:rPr>
+      </w:pPr>
+    </w:p>
+    <w:p>
+      <w:pPr>
+        <w:spacing w:after="0" w:line="240" w:lineRule="auto"/>
+        <w:ind w:left="720"/>
       </w:pPr>
     </w:p>
     <w:p>
@@ -1611,6 +1589,7 @@
         <w:spacing w:after="0" w:line="240" w:lineRule="auto"/>
         <w:ind w:right="720"/>
       </w:pPr>
+      <w:commentRangeStart w:id="2"/>
       <w:r>
         <w:rPr>
           <w:noProof/>
@@ -1629,7 +1608,7 @@
                     <pic:cNvPicPr preferRelativeResize="0"/>
                   </pic:nvPicPr>
                   <pic:blipFill>
-                    <a:blip r:embed="rId8"/>
+                    <a:blip r:embed="rId11"/>
                     <a:srcRect/>
                     <a:stretch>
                       <a:fillRect/>
@@ -1651,6 +1630,14 @@
           </wp:inline>
         </w:drawing>
       </w:r>
+      <w:commentRangeEnd w:id="2"/>
+      <w:r>
+        <w:rPr>
+          <w:rStyle w:val="CommentReference"/>
+          <w:rtl/>
+        </w:rPr>
+        <w:commentReference w:id="2"/>
+      </w:r>
     </w:p>
     <w:p>
       <w:pPr>
@@ -1681,14 +1668,35 @@
     <w:p>
       <w:pPr>
         <w:pStyle w:val="Heading3"/>
+      </w:pPr>
+    </w:p>
+    <w:p/>
+    <w:p/>
+    <w:p>
+      <w:pPr>
+        <w:rPr>
+          <w:rtl/>
+        </w:rPr>
+      </w:pPr>
+    </w:p>
+    <w:p>
+      <w:pPr>
+        <w:rPr>
+          <w:rtl/>
+        </w:rPr>
+      </w:pPr>
+    </w:p>
+    <w:p>
+      <w:pPr>
+        <w:rPr>
+          <w:rtl/>
+        </w:rPr>
       </w:pPr>
     </w:p>
     <w:p/>
     <w:p/>
     <w:p/>
     <w:p/>
-    <w:p/>
-    <w:p/>
     <w:p>
       <w:pPr>
         <w:pStyle w:val="Heading3"/>
@@ -1777,10 +1785,7 @@
       </w:r>
       <w:proofErr w:type="spellStart"/>
       <w:r>
-        <w:t>Fa</w:t>
-      </w:r>
-      <w:r>
-        <w:t>cebookAppForm</w:t>
+        <w:t>FacebookAppForm</w:t>
       </w:r>
       <w:proofErr w:type="spellEnd"/>
       <w:r>
@@ -1840,7 +1845,21 @@
         <w:rPr>
           <w:rtl/>
         </w:rPr>
-        <w:t xml:space="preserve"> כסינגלטון:</w:t>
+        <w:t xml:space="preserve"> </w:t>
+      </w:r>
+      <w:proofErr w:type="spellStart"/>
+      <w:r>
+        <w:rPr>
+          <w:rtl/>
+        </w:rPr>
+        <w:t>כסינגלטון</w:t>
+      </w:r>
+      <w:proofErr w:type="spellEnd"/>
+      <w:r>
+        <w:rPr>
+          <w:rtl/>
+        </w:rPr>
+        <w:t>:</w:t>
       </w:r>
     </w:p>
     <w:p>
@@ -1852,13 +1871,7 @@
         <w:rPr>
           <w:rtl/>
         </w:rPr>
-        <w:t xml:space="preserve"> ניצור שני </w:t>
-      </w:r>
-      <w:r>
-        <w:rPr>
-          <w:rtl/>
-        </w:rPr>
-        <w:t xml:space="preserve">אובייקטים מסוג </w:t>
+        <w:t xml:space="preserve"> ניצור שני אובייקטים מסוג </w:t>
       </w:r>
       <w:proofErr w:type="spellStart"/>
       <w:r>
@@ -1908,13 +1921,7 @@
         <w:rPr>
           <w:rtl/>
         </w:rPr>
-        <w:t xml:space="preserve"> ולמיקום המסך בפתיחת האפ</w:t>
-      </w:r>
-      <w:r>
-        <w:rPr>
-          <w:rtl/>
-        </w:rPr>
-        <w:t>ליקצייה.</w:t>
+        <w:t xml:space="preserve"> ולמיקום המסך בפתיחת האפליקצייה.</w:t>
       </w:r>
     </w:p>
     <w:p>
@@ -1998,13 +2005,8 @@
         <w:ind w:right="720"/>
         <w:jc w:val="right"/>
       </w:pPr>
-      <w:proofErr w:type="gramStart"/>
-      <w:r>
-        <w:t>Singleton :</w:t>
-      </w:r>
-      <w:proofErr w:type="gramEnd"/>
-      <w:r>
-        <w:t xml:space="preserve"> </w:t>
+      <w:r>
+        <w:t xml:space="preserve">Singleton : </w:t>
       </w:r>
       <w:proofErr w:type="spellStart"/>
       <w:r>
@@ -2066,16 +2068,19 @@
           <w:szCs w:val="20"/>
           <w:rtl/>
         </w:rPr>
-        <w:t xml:space="preserve"> כסינגלטון, תחילה הסתרנו את האפשרות מה</w:t>
-      </w:r>
+        <w:t xml:space="preserve"> </w:t>
+      </w:r>
+      <w:proofErr w:type="spellStart"/>
       <w:r>
         <w:rPr>
           <w:rFonts w:ascii="Arial" w:eastAsia="Arial" w:hAnsi="Arial" w:cs="Arial"/>
           <w:sz w:val="20"/>
           <w:szCs w:val="20"/>
-        </w:rPr>
-        <w:t>Client</w:t>
-      </w:r>
+          <w:rtl/>
+        </w:rPr>
+        <w:t>כסינגלטון</w:t>
+      </w:r>
+      <w:proofErr w:type="spellEnd"/>
       <w:r>
         <w:rPr>
           <w:rFonts w:ascii="Arial" w:eastAsia="Arial" w:hAnsi="Arial" w:cs="Arial"/>
@@ -2083,18 +2088,16 @@
           <w:szCs w:val="20"/>
           <w:rtl/>
         </w:rPr>
-        <w:t xml:space="preserve"> ליצור מופע של </w:t>
-      </w:r>
-      <w:proofErr w:type="spellStart"/>
+        <w:t>, תחילה הסתרנו את האפשרות מה</w:t>
+      </w:r>
       <w:r>
         <w:rPr>
           <w:rFonts w:ascii="Arial" w:eastAsia="Arial" w:hAnsi="Arial" w:cs="Arial"/>
           <w:sz w:val="20"/>
           <w:szCs w:val="20"/>
         </w:rPr>
-        <w:t>FacebookAppForm</w:t>
-      </w:r>
-      <w:proofErr w:type="spellEnd"/>
+        <w:t>Client</w:t>
+      </w:r>
       <w:r>
         <w:rPr>
           <w:rFonts w:ascii="Arial" w:eastAsia="Arial" w:hAnsi="Arial" w:cs="Arial"/>
@@ -2102,40 +2105,50 @@
           <w:szCs w:val="20"/>
           <w:rtl/>
         </w:rPr>
-        <w:t xml:space="preserve"> </w:t>
-      </w:r>
+        <w:t xml:space="preserve"> ליצור מופע של </w:t>
+      </w:r>
+      <w:proofErr w:type="spellStart"/>
       <w:r>
         <w:rPr>
           <w:rFonts w:ascii="Arial" w:eastAsia="Arial" w:hAnsi="Arial" w:cs="Arial"/>
           <w:sz w:val="20"/>
           <w:szCs w:val="20"/>
-          <w:rtl/>
-        </w:rPr>
-        <w:t xml:space="preserve">באופן עצמאי, ע״י מימוש של </w:t>
-      </w:r>
+        </w:rPr>
+        <w:t>FacebookAppForm</w:t>
+      </w:r>
+      <w:proofErr w:type="spellEnd"/>
       <w:r>
         <w:rPr>
           <w:rFonts w:ascii="Arial" w:eastAsia="Arial" w:hAnsi="Arial" w:cs="Arial"/>
           <w:sz w:val="20"/>
           <w:szCs w:val="20"/>
-        </w:rPr>
-        <w:t xml:space="preserve">private </w:t>
-      </w:r>
-      <w:proofErr w:type="spellStart"/>
+          <w:rtl/>
+        </w:rPr>
+        <w:t xml:space="preserve"> באופן עצמאי, ע״י מימוש של </w:t>
+      </w:r>
       <w:r>
         <w:rPr>
           <w:rFonts w:ascii="Arial" w:eastAsia="Arial" w:hAnsi="Arial" w:cs="Arial"/>
           <w:sz w:val="20"/>
           <w:szCs w:val="20"/>
         </w:rPr>
-        <w:t>ctor</w:t>
-      </w:r>
-      <w:proofErr w:type="spellEnd"/>
+        <w:t xml:space="preserve">private </w:t>
+      </w:r>
+      <w:proofErr w:type="spellStart"/>
       <w:r>
         <w:rPr>
           <w:rFonts w:ascii="Arial" w:eastAsia="Arial" w:hAnsi="Arial" w:cs="Arial"/>
           <w:sz w:val="20"/>
           <w:szCs w:val="20"/>
+        </w:rPr>
+        <w:t>ctor</w:t>
+      </w:r>
+      <w:proofErr w:type="spellEnd"/>
+      <w:r>
+        <w:rPr>
+          <w:rFonts w:ascii="Arial" w:eastAsia="Arial" w:hAnsi="Arial" w:cs="Arial"/>
+          <w:sz w:val="20"/>
+          <w:szCs w:val="20"/>
           <w:rtl/>
         </w:rPr>
         <w:t xml:space="preserve"> בלבד.</w:t>
@@ -2228,7 +2241,27 @@
           <w:szCs w:val="20"/>
           <w:rtl/>
         </w:rPr>
-        <w:t xml:space="preserve"> למחלקה זו, אשר אחראית על כך שיהיה מופע יחיד לאובייקט זה ע״י רפרנס מוסתר במחלקה.</w:t>
+        <w:t xml:space="preserve"> למחלקה זו, אשר אחראית על כך שיהיה מופע יחיד לאובייקט זה ע״י </w:t>
+      </w:r>
+      <w:proofErr w:type="spellStart"/>
+      <w:r>
+        <w:rPr>
+          <w:rFonts w:ascii="Arial" w:eastAsia="Arial" w:hAnsi="Arial" w:cs="Arial"/>
+          <w:sz w:val="20"/>
+          <w:szCs w:val="20"/>
+          <w:rtl/>
+        </w:rPr>
+        <w:t>רפרנס</w:t>
+      </w:r>
+      <w:proofErr w:type="spellEnd"/>
+      <w:r>
+        <w:rPr>
+          <w:rFonts w:ascii="Arial" w:eastAsia="Arial" w:hAnsi="Arial" w:cs="Arial"/>
+          <w:sz w:val="20"/>
+          <w:szCs w:val="20"/>
+          <w:rtl/>
+        </w:rPr>
+        <w:t xml:space="preserve"> מוסתר במחלקה.</w:t>
       </w:r>
     </w:p>
     <w:p>
@@ -2256,15 +2289,7 @@
           <w:sz w:val="20"/>
           <w:szCs w:val="20"/>
         </w:rPr>
-        <w:t>double ch</w:t>
-      </w:r>
-      <w:r>
-        <w:rPr>
-          <w:rFonts w:ascii="Arial" w:eastAsia="Arial" w:hAnsi="Arial" w:cs="Arial"/>
-          <w:sz w:val="20"/>
-          <w:szCs w:val="20"/>
-        </w:rPr>
-        <w:t>eck block</w:t>
+        <w:t>double check block</w:t>
       </w:r>
       <w:r>
         <w:rPr>
@@ -2385,9 +2410,9 @@
           <w:noProof/>
         </w:rPr>
         <w:drawing>
-          <wp:inline distT="114300" distB="114300" distL="114300" distR="114300" wp14:anchorId="24537798" wp14:editId="4A3C3B75">
-            <wp:extent cx="6629400" cy="3672840"/>
-            <wp:effectExtent l="0" t="0" r="0" b="3810"/>
+          <wp:inline distT="114300" distB="114300" distL="114300" distR="114300" wp14:anchorId="24537798" wp14:editId="0111B113">
+            <wp:extent cx="6752329" cy="3672433"/>
+            <wp:effectExtent l="0" t="0" r="0" b="4445"/>
             <wp:docPr id="3" name="image6.png"/>
             <wp:cNvGraphicFramePr/>
             <a:graphic xmlns:a="http://schemas.openxmlformats.org/drawingml/2006/main">
@@ -2398,8 +2423,13 @@
                     <pic:cNvPicPr preferRelativeResize="0"/>
                   </pic:nvPicPr>
                   <pic:blipFill>
-                    <a:blip r:embed="rId9"/>
-                    <a:srcRect/>
+                    <a:blip r:embed="rId12">
+                      <a:extLst>
+                        <a:ext uri="{28A0092B-C50C-407E-A947-70E740481C1C}">
+                          <a14:useLocalDpi xmlns:a14="http://schemas.microsoft.com/office/drawing/2010/main" val="0"/>
+                        </a:ext>
+                      </a:extLst>
+                    </a:blip>
                     <a:stretch>
                       <a:fillRect/>
                     </a:stretch>
@@ -2407,7 +2437,7 @@
                   <pic:spPr>
                     <a:xfrm>
                       <a:off x="0" y="0"/>
-                      <a:ext cx="6629407" cy="3672844"/>
+                      <a:ext cx="6765951" cy="3679841"/>
                     </a:xfrm>
                     <a:prstGeom prst="rect">
                       <a:avLst/>
@@ -2461,7 +2491,7 @@
                     <pic:cNvPicPr preferRelativeResize="0"/>
                   </pic:nvPicPr>
                   <pic:blipFill>
-                    <a:blip r:embed="rId10"/>
+                    <a:blip r:embed="rId13"/>
                     <a:srcRect/>
                     <a:stretch>
                       <a:fillRect/>
@@ -2534,7 +2564,28 @@
         <w:rPr>
           <w:rtl/>
         </w:rPr>
-        <w:t>סיבת הבחירה / שימוש בתבנית:</w:t>
+        <w:t xml:space="preserve">סיבת </w:t>
+      </w:r>
+      <w:commentRangeStart w:id="3"/>
+      <w:r>
+        <w:rPr>
+          <w:rtl/>
+        </w:rPr>
+        <w:t>הבחירה / שימוש בתבנית</w:t>
+      </w:r>
+      <w:commentRangeEnd w:id="3"/>
+      <w:r>
+        <w:rPr>
+          <w:rStyle w:val="CommentReference"/>
+          <w:rtl/>
+        </w:rPr>
+        <w:commentReference w:id="3"/>
+      </w:r>
+      <w:r>
+        <w:rPr>
+          <w:rtl/>
+        </w:rPr>
+        <w:t>:</w:t>
       </w:r>
     </w:p>
     <w:p>
@@ -2546,13 +2597,7 @@
         <w:rPr>
           <w:rtl/>
         </w:rPr>
-        <w:t xml:space="preserve">בחרנו </w:t>
-      </w:r>
-      <w:r>
-        <w:rPr>
-          <w:rtl/>
-        </w:rPr>
-        <w:t xml:space="preserve">להשתמש ב </w:t>
+        <w:t xml:space="preserve">בחרנו להשתמש ב </w:t>
       </w:r>
       <w:r>
         <w:t>Facade design pattern</w:t>
@@ -2671,10 +2716,7 @@
       </w:r>
       <w:proofErr w:type="spellStart"/>
       <w:r>
-        <w:t>Face</w:t>
-      </w:r>
-      <w:r>
-        <w:t>bookDatingFeature</w:t>
+        <w:t>FacebookDatingFeature</w:t>
       </w:r>
       <w:proofErr w:type="spellEnd"/>
     </w:p>
@@ -2818,14 +2860,7 @@
           <w:rFonts w:ascii="Arial" w:eastAsia="Arial" w:hAnsi="Arial" w:cs="Arial"/>
           <w:rtl/>
         </w:rPr>
-        <w:t xml:space="preserve"> אשר יפעיל את הלוגיקה ע"י </w:t>
-      </w:r>
-      <w:r>
-        <w:rPr>
-          <w:rFonts w:ascii="Arial" w:eastAsia="Arial" w:hAnsi="Arial" w:cs="Arial"/>
-          <w:rtl/>
-        </w:rPr>
-        <w:t>תפעול ה</w:t>
+        <w:t xml:space="preserve"> אשר יפעיל את הלוגיקה ע"י תפעול ה</w:t>
       </w:r>
       <w:proofErr w:type="spellStart"/>
       <w:r>
@@ -2889,9 +2924,9 @@
           <w:noProof/>
         </w:rPr>
         <w:drawing>
-          <wp:inline distT="114300" distB="114300" distL="114300" distR="114300" wp14:anchorId="4A6419B8" wp14:editId="0E69231E">
-            <wp:extent cx="7025640" cy="3764280"/>
-            <wp:effectExtent l="0" t="0" r="3810" b="7620"/>
+          <wp:inline distT="114300" distB="114300" distL="114300" distR="114300" wp14:anchorId="4A6419B8" wp14:editId="67E75F60">
+            <wp:extent cx="7052626" cy="3243272"/>
+            <wp:effectExtent l="0" t="0" r="0" b="0"/>
             <wp:docPr id="6" name="image7.png"/>
             <wp:cNvGraphicFramePr/>
             <a:graphic xmlns:a="http://schemas.openxmlformats.org/drawingml/2006/main">
@@ -2902,8 +2937,13 @@
                     <pic:cNvPicPr preferRelativeResize="0"/>
                   </pic:nvPicPr>
                   <pic:blipFill>
-                    <a:blip r:embed="rId11"/>
-                    <a:srcRect/>
+                    <a:blip r:embed="rId14">
+                      <a:extLst>
+                        <a:ext uri="{28A0092B-C50C-407E-A947-70E740481C1C}">
+                          <a14:useLocalDpi xmlns:a14="http://schemas.microsoft.com/office/drawing/2010/main" val="0"/>
+                        </a:ext>
+                      </a:extLst>
+                    </a:blip>
                     <a:stretch>
                       <a:fillRect/>
                     </a:stretch>
@@ -2911,7 +2951,7 @@
                   <pic:spPr>
                     <a:xfrm>
                       <a:off x="0" y="0"/>
-                      <a:ext cx="7025741" cy="3764334"/>
+                      <a:ext cx="7052626" cy="3243272"/>
                     </a:xfrm>
                     <a:prstGeom prst="rect">
                       <a:avLst/>
@@ -2975,6 +3015,30 @@
     </w:p>
     <w:p>
       <w:pPr>
+        <w:spacing w:after="0" w:line="240" w:lineRule="auto"/>
+        <w:ind w:left="720"/>
+      </w:pPr>
+    </w:p>
+    <w:p>
+      <w:pPr>
+        <w:spacing w:after="0" w:line="240" w:lineRule="auto"/>
+        <w:ind w:left="720"/>
+      </w:pPr>
+    </w:p>
+    <w:p>
+      <w:pPr>
+        <w:spacing w:after="0" w:line="240" w:lineRule="auto"/>
+        <w:ind w:left="720"/>
+      </w:pPr>
+    </w:p>
+    <w:p>
+      <w:pPr>
+        <w:spacing w:after="0" w:line="240" w:lineRule="auto"/>
+        <w:ind w:left="720"/>
+      </w:pPr>
+    </w:p>
+    <w:p>
+      <w:pPr>
         <w:pStyle w:val="ListParagraph"/>
         <w:numPr>
           <w:ilvl w:val="0"/>
@@ -2997,6 +3061,7 @@
     </w:p>
     <w:p/>
     <w:p>
+      <w:commentRangeStart w:id="4"/>
       <w:r>
         <w:rPr>
           <w:noProof/>
@@ -3015,7 +3080,7 @@
                     <pic:cNvPicPr preferRelativeResize="0"/>
                   </pic:nvPicPr>
                   <pic:blipFill>
-                    <a:blip r:embed="rId12"/>
+                    <a:blip r:embed="rId15"/>
                     <a:srcRect/>
                     <a:stretch>
                       <a:fillRect/>
@@ -3037,6 +3102,14 @@
           </wp:inline>
         </w:drawing>
       </w:r>
+      <w:commentRangeEnd w:id="4"/>
+      <w:r>
+        <w:rPr>
+          <w:rStyle w:val="CommentReference"/>
+          <w:rtl/>
+        </w:rPr>
+        <w:commentReference w:id="4"/>
+      </w:r>
     </w:p>
     <w:p>
       <w:pPr>
@@ -3051,8 +3124,8 @@
           <w:szCs w:val="26"/>
         </w:rPr>
       </w:pPr>
-      <w:bookmarkStart w:id="1" w:name="_7cq5497l5yw5" w:colFirst="0" w:colLast="0"/>
-      <w:bookmarkEnd w:id="1"/>
+      <w:bookmarkStart w:id="6" w:name="_7cq5497l5yw5" w:colFirst="0" w:colLast="0"/>
+      <w:bookmarkEnd w:id="6"/>
       <w:r>
         <w:rPr>
           <w:rFonts w:ascii="Arial" w:eastAsia="Arial" w:hAnsi="Arial" w:cs="Arial"/>
@@ -3083,8 +3156,8 @@
           <w:szCs w:val="26"/>
         </w:rPr>
       </w:pPr>
-      <w:bookmarkStart w:id="2" w:name="_r4f72m3ock3f" w:colFirst="0" w:colLast="0"/>
-      <w:bookmarkEnd w:id="2"/>
+      <w:bookmarkStart w:id="7" w:name="_r4f72m3ock3f" w:colFirst="0" w:colLast="0"/>
+      <w:bookmarkEnd w:id="7"/>
     </w:p>
     <w:p>
       <w:pPr>
@@ -3099,8 +3172,6 @@
           <w:szCs w:val="26"/>
         </w:rPr>
       </w:pPr>
-      <w:bookmarkStart w:id="3" w:name="_GoBack"/>
-      <w:bookmarkEnd w:id="3"/>
       <w:r>
         <w:rPr>
           <w:rFonts w:ascii="Arial" w:eastAsia="Arial" w:hAnsi="Arial" w:cs="Arial"/>
@@ -3124,12 +3195,28 @@
           <w:rFonts w:ascii="Arial" w:eastAsia="Arial" w:hAnsi="Arial" w:cs="Arial"/>
           <w:rtl/>
         </w:rPr>
-        <w:t xml:space="preserve">בתרגיל זה בחרנו להשתמש בתכנות א- סינכרוני עבור פעולות שעובדות מול שרת הפייסבוק בטופס הראשי </w:t>
+        <w:t xml:space="preserve">בתרגיל זה בחרנו להשתמש בתכנות א- סינכרוני עבור פעולות שעובדות מול שרת </w:t>
       </w:r>
       <w:proofErr w:type="spellStart"/>
       <w:r>
         <w:rPr>
           <w:rFonts w:ascii="Arial" w:eastAsia="Arial" w:hAnsi="Arial" w:cs="Arial"/>
+          <w:rtl/>
+        </w:rPr>
+        <w:t>הפייסבוק</w:t>
+      </w:r>
+      <w:proofErr w:type="spellEnd"/>
+      <w:r>
+        <w:rPr>
+          <w:rFonts w:ascii="Arial" w:eastAsia="Arial" w:hAnsi="Arial" w:cs="Arial"/>
+          <w:rtl/>
+        </w:rPr>
+        <w:t xml:space="preserve"> בטופס הראשי </w:t>
+      </w:r>
+      <w:proofErr w:type="spellStart"/>
+      <w:r>
+        <w:rPr>
+          <w:rFonts w:ascii="Arial" w:eastAsia="Arial" w:hAnsi="Arial" w:cs="Arial"/>
         </w:rPr>
         <w:t>FacebookAppForm</w:t>
       </w:r>
@@ -3154,14 +3241,7 @@
           <w:rFonts w:ascii="Arial" w:eastAsia="Arial" w:hAnsi="Arial" w:cs="Arial"/>
           <w:rtl/>
         </w:rPr>
-        <w:t xml:space="preserve">לפני </w:t>
-      </w:r>
-      <w:r>
-        <w:rPr>
-          <w:rFonts w:ascii="Arial" w:eastAsia="Arial" w:hAnsi="Arial" w:cs="Arial"/>
-          <w:rtl/>
-        </w:rPr>
-        <w:t xml:space="preserve">מימוש התכנות הא- סינכרוני כאשר ביצענו פעולת </w:t>
+        <w:t xml:space="preserve">לפני מימוש התכנות הא- סינכרוני כאשר ביצענו פעולת </w:t>
       </w:r>
       <w:r>
         <w:rPr>
@@ -3215,14 +3295,7 @@
           <w:rFonts w:ascii="Arial" w:eastAsia="Arial" w:hAnsi="Arial" w:cs="Arial"/>
           <w:rtl/>
         </w:rPr>
-        <w:t xml:space="preserve"> </w:t>
-      </w:r>
-      <w:r>
-        <w:rPr>
-          <w:rFonts w:ascii="Arial" w:eastAsia="Arial" w:hAnsi="Arial" w:cs="Arial"/>
-          <w:rtl/>
-        </w:rPr>
-        <w:t>אחרות.</w:t>
+        <w:t xml:space="preserve"> אחרות.</w:t>
       </w:r>
     </w:p>
     <w:p>
@@ -3448,8 +3521,8 @@
           <w:szCs w:val="26"/>
         </w:rPr>
       </w:pPr>
-      <w:bookmarkStart w:id="4" w:name="_z27gj242uxgy" w:colFirst="0" w:colLast="0"/>
-      <w:bookmarkEnd w:id="4"/>
+      <w:bookmarkStart w:id="8" w:name="_z27gj242uxgy" w:colFirst="0" w:colLast="0"/>
+      <w:bookmarkEnd w:id="8"/>
       <w:r>
         <w:rPr>
           <w:rFonts w:ascii="Arial" w:eastAsia="Arial" w:hAnsi="Arial" w:cs="Arial"/>
@@ -3523,21 +3596,41 @@
           <w:rFonts w:ascii="Arial" w:eastAsia="Arial" w:hAnsi="Arial" w:cs="Arial"/>
           <w:rtl/>
         </w:rPr>
-        <w:t xml:space="preserve"> בחלון הראשי </w:t>
-      </w:r>
-      <w:r>
-        <w:rPr>
-          <w:rFonts w:ascii="Arial" w:eastAsia="Arial" w:hAnsi="Arial" w:cs="Arial"/>
-          <w:rtl/>
-        </w:rPr>
-        <w:t xml:space="preserve">קישרנו ב </w:t>
+        <w:t xml:space="preserve">בפיצ'ר </w:t>
+      </w:r>
+      <w:r>
+        <w:rPr>
+          <w:rFonts w:ascii="Arial" w:eastAsia="Arial" w:hAnsi="Arial" w:cs="Arial"/>
+        </w:rPr>
+        <w:t>Finder Dating</w:t>
+      </w:r>
+      <w:r>
+        <w:rPr>
+          <w:rFonts w:ascii="Arial" w:eastAsia="Arial" w:hAnsi="Arial" w:cs="Arial"/>
+          <w:rtl/>
+        </w:rPr>
+        <w:t xml:space="preserve"> ביצענו </w:t>
+      </w:r>
+      <w:r>
+        <w:rPr>
+          <w:rFonts w:ascii="Arial" w:eastAsia="Arial" w:hAnsi="Arial" w:cs="Arial"/>
+        </w:rPr>
+        <w:t>Data Binding</w:t>
+      </w:r>
+      <w:r>
+        <w:rPr>
+          <w:rFonts w:ascii="Arial" w:eastAsia="Arial" w:hAnsi="Arial" w:cs="Arial"/>
+          <w:rtl/>
+        </w:rPr>
+        <w:t xml:space="preserve"> בין החבר שנבחר מהרשימה של החברים שעברו את תהליך </w:t>
       </w:r>
       <w:proofErr w:type="spellStart"/>
       <w:r>
         <w:rPr>
           <w:rFonts w:ascii="Arial" w:eastAsia="Arial" w:hAnsi="Arial" w:cs="Arial"/>
-        </w:rPr>
-        <w:t>DataBinding</w:t>
+          <w:rtl/>
+        </w:rPr>
+        <w:t>הפילטור</w:t>
       </w:r>
       <w:proofErr w:type="spellEnd"/>
       <w:r>
@@ -3545,29 +3638,14 @@
           <w:rFonts w:ascii="Arial" w:eastAsia="Arial" w:hAnsi="Arial" w:cs="Arial"/>
           <w:rtl/>
         </w:rPr>
-        <w:t xml:space="preserve"> בין האובייקט הנבחר מכל אחת הרשימות </w:t>
-      </w:r>
-      <w:r>
-        <w:rPr>
-          <w:rFonts w:ascii="Arial" w:eastAsia="Arial" w:hAnsi="Arial" w:cs="Arial"/>
-          <w:rtl/>
-        </w:rPr>
-        <w:tab/>
-      </w:r>
-      <w:r>
-        <w:rPr>
-          <w:rFonts w:ascii="Arial" w:eastAsia="Arial" w:hAnsi="Arial" w:cs="Arial"/>
-          <w:rtl/>
-        </w:rPr>
-        <w:tab/>
-        <w:t xml:space="preserve">                 (</w:t>
+        <w:t xml:space="preserve"> (</w:t>
       </w:r>
       <w:proofErr w:type="spellStart"/>
       <w:r>
         <w:rPr>
           <w:rFonts w:ascii="Arial" w:eastAsia="Arial" w:hAnsi="Arial" w:cs="Arial"/>
         </w:rPr>
-        <w:t>Event,Pages,Friends</w:t>
+        <w:t>UserProxy</w:t>
       </w:r>
       <w:proofErr w:type="spellEnd"/>
       <w:r>
@@ -3575,68 +3653,20 @@
           <w:rFonts w:ascii="Arial" w:eastAsia="Arial" w:hAnsi="Arial" w:cs="Arial"/>
           <w:rtl/>
         </w:rPr>
-        <w:t xml:space="preserve">) לבין </w:t>
-      </w:r>
-      <w:r>
-        <w:rPr>
-          <w:rFonts w:ascii="Arial" w:eastAsia="Arial" w:hAnsi="Arial" w:cs="Arial"/>
-        </w:rPr>
-        <w:t>Property</w:t>
-      </w:r>
-      <w:r>
-        <w:rPr>
-          <w:rFonts w:ascii="Arial" w:eastAsia="Arial" w:hAnsi="Arial" w:cs="Arial"/>
-          <w:rtl/>
-        </w:rPr>
-        <w:t xml:space="preserve"> התמונה של האובייקט המופיעה לצד הרשימה.</w:t>
-      </w:r>
-    </w:p>
-    <w:p>
-      <w:pPr>
-        <w:spacing w:before="240" w:after="0"/>
-        <w:rPr>
-          <w:rFonts w:ascii="Arial" w:eastAsia="Arial" w:hAnsi="Arial" w:cs="Arial"/>
-        </w:rPr>
-      </w:pPr>
-      <w:r>
-        <w:rPr>
-          <w:rFonts w:ascii="Arial" w:eastAsia="Arial" w:hAnsi="Arial" w:cs="Arial"/>
-          <w:rtl/>
-        </w:rPr>
-        <w:t xml:space="preserve">בנוסף, בפיצ'ר </w:t>
-      </w:r>
-      <w:r>
-        <w:rPr>
-          <w:rFonts w:ascii="Arial" w:eastAsia="Arial" w:hAnsi="Arial" w:cs="Arial"/>
-        </w:rPr>
-        <w:t>Finder Dating</w:t>
-      </w:r>
-      <w:r>
-        <w:rPr>
-          <w:rFonts w:ascii="Arial" w:eastAsia="Arial" w:hAnsi="Arial" w:cs="Arial"/>
-          <w:rtl/>
-        </w:rPr>
-        <w:t xml:space="preserve"> ביצענו </w:t>
-      </w:r>
-      <w:r>
-        <w:rPr>
-          <w:rFonts w:ascii="Arial" w:eastAsia="Arial" w:hAnsi="Arial" w:cs="Arial"/>
-        </w:rPr>
-        <w:t>Data Binding</w:t>
-      </w:r>
-      <w:r>
-        <w:rPr>
-          <w:rFonts w:ascii="Arial" w:eastAsia="Arial" w:hAnsi="Arial" w:cs="Arial"/>
-          <w:rtl/>
-        </w:rPr>
-        <w:t xml:space="preserve"> בין החבר שנבחר מהרשימה של החברים שעברו את תהליך </w:t>
-      </w:r>
-      <w:r>
-        <w:rPr>
-          <w:rFonts w:ascii="Arial" w:eastAsia="Arial" w:hAnsi="Arial" w:cs="Arial"/>
-          <w:rtl/>
-        </w:rPr>
-        <w:t>הפילטור (</w:t>
+        <w:t xml:space="preserve">) לתמונת הפרופיל שלו המוצגת בצד ימין של ה </w:t>
+      </w:r>
+      <w:r>
+        <w:rPr>
+          <w:rFonts w:ascii="Arial" w:eastAsia="Arial" w:hAnsi="Arial" w:cs="Arial"/>
+        </w:rPr>
+        <w:t>Form</w:t>
+      </w:r>
+      <w:r>
+        <w:rPr>
+          <w:rFonts w:ascii="Arial" w:eastAsia="Arial" w:hAnsi="Arial" w:cs="Arial"/>
+          <w:rtl/>
+        </w:rPr>
+        <w:t xml:space="preserve">.                                                         בקישור זה קיבלנו את יתרונו של ה </w:t>
       </w:r>
       <w:proofErr w:type="spellStart"/>
       <w:r>
@@ -3651,20 +3681,7 @@
           <w:rFonts w:ascii="Arial" w:eastAsia="Arial" w:hAnsi="Arial" w:cs="Arial"/>
           <w:rtl/>
         </w:rPr>
-        <w:t xml:space="preserve">) לתמונת הפרופיל שלו המוצגת בצד ימין של ה </w:t>
-      </w:r>
-      <w:r>
-        <w:rPr>
-          <w:rFonts w:ascii="Arial" w:eastAsia="Arial" w:hAnsi="Arial" w:cs="Arial"/>
-        </w:rPr>
-        <w:t>Form</w:t>
-      </w:r>
-      <w:r>
-        <w:rPr>
-          <w:rFonts w:ascii="Arial" w:eastAsia="Arial" w:hAnsi="Arial" w:cs="Arial"/>
-          <w:rtl/>
-        </w:rPr>
-        <w:t xml:space="preserve">.                                                         בקישור זה קיבלנו את יתרונו של ה </w:t>
+        <w:t xml:space="preserve">, והתמונה שתוצג תהיה התמונה שנקבל מה </w:t>
       </w:r>
       <w:proofErr w:type="spellStart"/>
       <w:r>
@@ -3679,29 +3696,7 @@
           <w:rFonts w:ascii="Arial" w:eastAsia="Arial" w:hAnsi="Arial" w:cs="Arial"/>
           <w:rtl/>
         </w:rPr>
-        <w:t xml:space="preserve">, והתמונה שתוצג תהיה התמונה שנקבל מה </w:t>
-      </w:r>
-      <w:proofErr w:type="spellStart"/>
-      <w:r>
-        <w:rPr>
-          <w:rFonts w:ascii="Arial" w:eastAsia="Arial" w:hAnsi="Arial" w:cs="Arial"/>
-        </w:rPr>
-        <w:t>UserProxy</w:t>
-      </w:r>
-      <w:proofErr w:type="spellEnd"/>
-      <w:r>
-        <w:rPr>
-          <w:rFonts w:ascii="Arial" w:eastAsia="Arial" w:hAnsi="Arial" w:cs="Arial"/>
-          <w:rtl/>
-        </w:rPr>
-        <w:t xml:space="preserve"> לפי גילו של החבר(התמונה המקורית של החבר אם הוא</w:t>
-      </w:r>
-      <w:r>
-        <w:rPr>
-          <w:rFonts w:ascii="Arial" w:eastAsia="Arial" w:hAnsi="Arial" w:cs="Arial"/>
-          <w:rtl/>
-        </w:rPr>
-        <w:t xml:space="preserve"> לא קטין או תמונת "</w:t>
+        <w:t xml:space="preserve"> לפי גילו של החבר(התמונה המקורית של החבר אם הוא לא קטין או תמונת "</w:t>
       </w:r>
       <w:r>
         <w:rPr>
@@ -3719,8 +3714,8 @@
     </w:p>
     <w:p/>
     <w:sectPr>
-      <w:headerReference w:type="default" r:id="rId13"/>
-      <w:footerReference w:type="default" r:id="rId14"/>
+      <w:headerReference w:type="default" r:id="rId16"/>
+      <w:footerReference w:type="default" r:id="rId17"/>
       <w:pgSz w:w="11906" w:h="16838"/>
       <w:pgMar w:top="825" w:right="1800" w:bottom="426" w:left="1800" w:header="142" w:footer="271" w:gutter="0"/>
       <w:pgNumType w:start="1"/>
@@ -3731,6 +3726,195 @@
     </w:sectPr>
   </w:body>
 </w:document>
+</file>
+
+<file path=word/comments.xml><?xml version="1.0" encoding="utf-8"?>
+<w:comments xmlns:wpc="http://schemas.microsoft.com/office/word/2010/wordprocessingCanvas" xmlns:cx="http://schemas.microsoft.com/office/drawing/2014/chartex" xmlns:cx1="http://schemas.microsoft.com/office/drawing/2015/9/8/chartex" xmlns:cx2="http://schemas.microsoft.com/office/drawing/2015/10/21/chartex" xmlns:cx3="http://schemas.microsoft.com/office/drawing/2016/5/9/chartex" xmlns:cx4="http://schemas.microsoft.com/office/drawing/2016/5/10/chartex" xmlns:cx5="http://schemas.microsoft.com/office/drawing/2016/5/11/chartex" xmlns:cx6="http://schemas.microsoft.com/office/drawing/2016/5/12/chartex" xmlns:cx7="http://schemas.microsoft.com/office/drawing/2016/5/13/chartex" xmlns:cx8="http://schemas.microsoft.com/office/drawing/2016/5/14/chartex" xmlns:mc="http://schemas.openxmlformats.org/markup-compatibility/2006" xmlns:aink="http://schemas.microsoft.com/office/drawing/2016/ink" xmlns:am3d="http://schemas.microsoft.com/office/drawing/2017/model3d" xmlns:o="urn:schemas-microsoft-com:office:office" xmlns:r="http://schemas.openxmlformats.org/officeDocument/2006/relationships" xmlns:m="http://schemas.openxmlformats.org/officeDocument/2006/math" xmlns:v="urn:schemas-microsoft-com:vml" xmlns:wp14="http://schemas.microsoft.com/office/word/2010/wordprocessingDrawing" xmlns:wp="http://schemas.openxmlformats.org/drawingml/2006/wordprocessingDrawing" xmlns:w10="urn:schemas-microsoft-com:office:word" xmlns:w="http://schemas.openxmlformats.org/wordprocessingml/2006/main" xmlns:w14="http://schemas.microsoft.com/office/word/2010/wordml" xmlns:w15="http://schemas.microsoft.com/office/word/2012/wordml" xmlns:w16cid="http://schemas.microsoft.com/office/word/2016/wordml/cid" xmlns:w16se="http://schemas.microsoft.com/office/word/2015/wordml/symex" xmlns:wpg="http://schemas.microsoft.com/office/word/2010/wordprocessingGroup" xmlns:wpi="http://schemas.microsoft.com/office/word/2010/wordprocessingInk" xmlns:wne="http://schemas.microsoft.com/office/word/2006/wordml" xmlns:wps="http://schemas.microsoft.com/office/word/2010/wordprocessingShape" mc:Ignorable="w14 w15 w16se w16cid wp14">
+  <w:comment w:id="1" w:author="Author" w:initials="A">
+    <w:p>
+      <w:pPr>
+        <w:pStyle w:val="CommentText"/>
+        <w:rPr>
+          <w:rtl/>
+        </w:rPr>
+      </w:pPr>
+      <w:r>
+        <w:rPr>
+          <w:rStyle w:val="CommentReference"/>
+        </w:rPr>
+        <w:annotationRef/>
+      </w:r>
+    </w:p>
+    <w:p>
+      <w:pPr>
+        <w:pStyle w:val="CommentText"/>
+      </w:pPr>
+      <w:r>
+        <w:rPr>
+          <w:rtl/>
+        </w:rPr>
+        <w:t xml:space="preserve">לא הסברתם למה תבנית זו עוזרת לפתרון </w:t>
+      </w:r>
+      <w:proofErr w:type="spellStart"/>
+      <w:r>
+        <w:rPr>
+          <w:rtl/>
+        </w:rPr>
+        <w:t>הבעייה</w:t>
+      </w:r>
+      <w:proofErr w:type="spellEnd"/>
+      <w:r>
+        <w:rPr>
+          <w:rtl/>
+        </w:rPr>
+        <w:t xml:space="preserve"> (3-)</w:t>
+      </w:r>
+    </w:p>
+  </w:comment>
+  <w:comment w:id="2" w:author="Author" w:initials="A">
+    <w:p>
+      <w:pPr>
+        <w:pStyle w:val="CommentText"/>
+        <w:rPr>
+          <w:rtl/>
+        </w:rPr>
+      </w:pPr>
+      <w:r>
+        <w:rPr>
+          <w:rStyle w:val="CommentReference"/>
+        </w:rPr>
+        <w:annotationRef/>
+      </w:r>
+    </w:p>
+    <w:p>
+      <w:pPr>
+        <w:pStyle w:val="CommentText"/>
+        <w:rPr>
+          <w:rtl/>
+        </w:rPr>
+      </w:pPr>
+    </w:p>
+    <w:p>
+      <w:pPr>
+        <w:pStyle w:val="CommentText"/>
+      </w:pPr>
+      <w:r>
+        <w:rPr>
+          <w:rtl/>
+        </w:rPr>
+        <w:t xml:space="preserve">נדרש לציין מצייני תפקיד, שימוש וכמות </w:t>
+      </w:r>
+      <w:r>
+        <w:t>(roles, usages, multiplicity)</w:t>
+      </w:r>
+      <w:r>
+        <w:rPr>
+          <w:rtl/>
+        </w:rPr>
+        <w:t>. (2-)</w:t>
+      </w:r>
+    </w:p>
+  </w:comment>
+  <w:comment w:id="3" w:author="Author" w:initials="A">
+    <w:p>
+      <w:pPr>
+        <w:pStyle w:val="CommentText"/>
+      </w:pPr>
+      <w:r>
+        <w:rPr>
+          <w:rStyle w:val="CommentReference"/>
+        </w:rPr>
+        <w:annotationRef/>
+      </w:r>
+      <w:proofErr w:type="spellStart"/>
+      <w:r>
+        <w:rPr>
+          <w:rFonts w:hint="cs"/>
+          <w:rtl/>
+        </w:rPr>
+        <w:t>הפאסאד</w:t>
+      </w:r>
+      <w:proofErr w:type="spellEnd"/>
+      <w:r>
+        <w:rPr>
+          <w:rFonts w:hint="cs"/>
+          <w:rtl/>
+        </w:rPr>
+        <w:t xml:space="preserve"> משמש כחוצץ בין ממשק למשתמש בתוך </w:t>
+      </w:r>
+      <w:r>
+        <w:rPr>
+          <w:rFonts w:hint="cs"/>
+          <w:rtl/>
+        </w:rPr>
+        <w:t xml:space="preserve">האפליקציה </w:t>
+      </w:r>
+      <w:r>
+        <w:rPr>
+          <w:rFonts w:hint="cs"/>
+          <w:rtl/>
+        </w:rPr>
+        <w:t>ולא בין האפליקציה למשתמש באפליקציה (5-)</w:t>
+      </w:r>
+    </w:p>
+  </w:comment>
+  <w:comment w:id="4" w:author="Author" w:initials="A">
+    <w:p>
+      <w:pPr>
+        <w:pStyle w:val="CommentText"/>
+        <w:rPr>
+          <w:rtl/>
+        </w:rPr>
+      </w:pPr>
+      <w:r>
+        <w:rPr>
+          <w:rStyle w:val="CommentReference"/>
+        </w:rPr>
+        <w:annotationRef/>
+      </w:r>
+    </w:p>
+    <w:p>
+      <w:pPr>
+        <w:pStyle w:val="CommentText"/>
+      </w:pPr>
+      <w:r>
+        <w:rPr>
+          <w:rtl/>
+        </w:rPr>
+        <w:t xml:space="preserve">נדרש לציין מצייני כמות </w:t>
+      </w:r>
+      <w:r>
+        <w:t>(multiplicity)</w:t>
+      </w:r>
+      <w:r>
+        <w:rPr>
+          <w:rtl/>
+        </w:rPr>
+        <w:t>. (-1)</w:t>
+      </w:r>
+      <w:bookmarkStart w:id="5" w:name="_GoBack"/>
+      <w:bookmarkEnd w:id="5"/>
+    </w:p>
+  </w:comment>
+</w:comments>
+</file>
+
+<file path=word/commentsExtended.xml><?xml version="1.0" encoding="utf-8"?>
+<w15:commentsEx xmlns:wpc="http://schemas.microsoft.com/office/word/2010/wordprocessingCanvas" xmlns:cx="http://schemas.microsoft.com/office/drawing/2014/chartex" xmlns:cx1="http://schemas.microsoft.com/office/drawing/2015/9/8/chartex" xmlns:cx2="http://schemas.microsoft.com/office/drawing/2015/10/21/chartex" xmlns:cx3="http://schemas.microsoft.com/office/drawing/2016/5/9/chartex" xmlns:cx4="http://schemas.microsoft.com/office/drawing/2016/5/10/chartex" xmlns:cx5="http://schemas.microsoft.com/office/drawing/2016/5/11/chartex" xmlns:cx6="http://schemas.microsoft.com/office/drawing/2016/5/12/chartex" xmlns:cx7="http://schemas.microsoft.com/office/drawing/2016/5/13/chartex" xmlns:cx8="http://schemas.microsoft.com/office/drawing/2016/5/14/chartex" xmlns:mc="http://schemas.openxmlformats.org/markup-compatibility/2006" xmlns:aink="http://schemas.microsoft.com/office/drawing/2016/ink" xmlns:am3d="http://schemas.microsoft.com/office/drawing/2017/model3d" xmlns:o="urn:schemas-microsoft-com:office:office" xmlns:r="http://schemas.openxmlformats.org/officeDocument/2006/relationships" xmlns:m="http://schemas.openxmlformats.org/officeDocument/2006/math" xmlns:v="urn:schemas-microsoft-com:vml" xmlns:wp14="http://schemas.microsoft.com/office/word/2010/wordprocessingDrawing" xmlns:wp="http://schemas.openxmlformats.org/drawingml/2006/wordprocessingDrawing" xmlns:w10="urn:schemas-microsoft-com:office:word" xmlns:w="http://schemas.openxmlformats.org/wordprocessingml/2006/main" xmlns:w14="http://schemas.microsoft.com/office/word/2010/wordml" xmlns:w15="http://schemas.microsoft.com/office/word/2012/wordml" xmlns:w16cid="http://schemas.microsoft.com/office/word/2016/wordml/cid" xmlns:w16se="http://schemas.microsoft.com/office/word/2015/wordml/symex" xmlns:wpg="http://schemas.microsoft.com/office/word/2010/wordprocessingGroup" xmlns:wpi="http://schemas.microsoft.com/office/word/2010/wordprocessingInk" xmlns:wne="http://schemas.microsoft.com/office/word/2006/wordml" xmlns:wps="http://schemas.microsoft.com/office/word/2010/wordprocessingShape" mc:Ignorable="w14 w15 w16se w16cid wp14">
+  <w15:commentEx w15:paraId="0FB83F8D" w15:done="0"/>
+  <w15:commentEx w15:paraId="0CEAFA5E" w15:done="0"/>
+  <w15:commentEx w15:paraId="6FDA0340" w15:done="0"/>
+  <w15:commentEx w15:paraId="752489B7" w15:done="0"/>
+</w15:commentsEx>
+</file>
+
+<file path=word/commentsIds.xml><?xml version="1.0" encoding="utf-8"?>
+<w16cid:commentsIds xmlns:wpc="http://schemas.microsoft.com/office/word/2010/wordprocessingCanvas" xmlns:cx="http://schemas.microsoft.com/office/drawing/2014/chartex" xmlns:cx1="http://schemas.microsoft.com/office/drawing/2015/9/8/chartex" xmlns:cx2="http://schemas.microsoft.com/office/drawing/2015/10/21/chartex" xmlns:cx3="http://schemas.microsoft.com/office/drawing/2016/5/9/chartex" xmlns:cx4="http://schemas.microsoft.com/office/drawing/2016/5/10/chartex" xmlns:cx5="http://schemas.microsoft.com/office/drawing/2016/5/11/chartex" xmlns:cx6="http://schemas.microsoft.com/office/drawing/2016/5/12/chartex" xmlns:cx7="http://schemas.microsoft.com/office/drawing/2016/5/13/chartex" xmlns:cx8="http://schemas.microsoft.com/office/drawing/2016/5/14/chartex" xmlns:mc="http://schemas.openxmlformats.org/markup-compatibility/2006" xmlns:aink="http://schemas.microsoft.com/office/drawing/2016/ink" xmlns:am3d="http://schemas.microsoft.com/office/drawing/2017/model3d" xmlns:o="urn:schemas-microsoft-com:office:office" xmlns:r="http://schemas.openxmlformats.org/officeDocument/2006/relationships" xmlns:m="http://schemas.openxmlformats.org/officeDocument/2006/math" xmlns:v="urn:schemas-microsoft-com:vml" xmlns:wp14="http://schemas.microsoft.com/office/word/2010/wordprocessingDrawing" xmlns:wp="http://schemas.openxmlformats.org/drawingml/2006/wordprocessingDrawing" xmlns:w10="urn:schemas-microsoft-com:office:word" xmlns:w="http://schemas.openxmlformats.org/wordprocessingml/2006/main" xmlns:w14="http://schemas.microsoft.com/office/word/2010/wordml" xmlns:w15="http://schemas.microsoft.com/office/word/2012/wordml" xmlns:w16cid="http://schemas.microsoft.com/office/word/2016/wordml/cid" xmlns:w16se="http://schemas.microsoft.com/office/word/2015/wordml/symex" xmlns:wpg="http://schemas.microsoft.com/office/word/2010/wordprocessingGroup" xmlns:wpi="http://schemas.microsoft.com/office/word/2010/wordprocessingInk" xmlns:wne="http://schemas.microsoft.com/office/word/2006/wordml" xmlns:wps="http://schemas.microsoft.com/office/word/2010/wordprocessingShape" mc:Ignorable="w14 w15 w16se w16cid wp14">
+  <w16cid:commentId w16cid:paraId="0FB83F8D" w16cid:durableId="2125426F"/>
+  <w16cid:commentId w16cid:paraId="0CEAFA5E" w16cid:durableId="21254276"/>
+  <w16cid:commentId w16cid:paraId="6FDA0340" w16cid:durableId="21254296"/>
+  <w16cid:commentId w16cid:paraId="752489B7" w16cid:durableId="212542BF"/>
+</w16cid:commentsIds>
 </file>
 
 <file path=word/endnotes.xml><?xml version="1.0" encoding="utf-8"?>
@@ -3965,7 +4149,7 @@
             </wp:anchor>
           </w:drawing>
         </mc:Choice>
-        <mc:Fallback xmlns:dgm="http://schemas.openxmlformats.org/drawingml/2006/diagram" xmlns:lc="http://schemas.openxmlformats.org/drawingml/2006/lockedCanvas" xmlns:c="http://schemas.openxmlformats.org/drawingml/2006/chart" xmlns:pic="http://schemas.openxmlformats.org/drawingml/2006/picture" xmlns:a="http://schemas.openxmlformats.org/drawingml/2006/main" xmlns:sl="http://schemas.openxmlformats.org/schemaLibrary/2006/main">
+        <mc:Fallback xmlns:sl="http://schemas.openxmlformats.org/schemaLibrary/2006/main" xmlns:a="http://schemas.openxmlformats.org/drawingml/2006/main" xmlns:pic="http://schemas.openxmlformats.org/drawingml/2006/picture" xmlns:c="http://schemas.openxmlformats.org/drawingml/2006/chart" xmlns:lc="http://schemas.openxmlformats.org/drawingml/2006/lockedCanvas" xmlns:dgm="http://schemas.openxmlformats.org/drawingml/2006/diagram">
           <w:drawing>
             <wp:anchor allowOverlap="1" behindDoc="0" distB="0" distT="0" distL="114300" distR="114300" hidden="0" layoutInCell="1" locked="0" relativeHeight="0" simplePos="0">
               <wp:simplePos x="0" y="0"/>
@@ -5042,7 +5226,7 @@
         <w:rFonts w:ascii="Calibri" w:eastAsia="Calibri" w:hAnsi="Calibri" w:cs="Calibri"/>
         <w:sz w:val="22"/>
         <w:szCs w:val="22"/>
-        <w:lang w:val="en-US" w:eastAsia="en-IL" w:bidi="he-IL"/>
+        <w:lang w:val="en-US" w:bidi="he-IL"/>
       </w:rPr>
     </w:rPrDefault>
     <w:pPrDefault>
@@ -5052,7 +5236,7 @@
       </w:pPr>
     </w:pPrDefault>
   </w:docDefaults>
-  <w:latentStyles w:defLockedState="0" w:defUIPriority="99" w:defSemiHidden="0" w:defUnhideWhenUsed="0" w:defQFormat="0" w:count="376">
+  <w:latentStyles w:defLockedState="0" w:defUIPriority="99" w:defSemiHidden="0" w:defUnhideWhenUsed="0" w:defQFormat="0" w:count="375">
     <w:lsdException w:name="Normal" w:uiPriority="0" w:qFormat="1"/>
     <w:lsdException w:name="heading 1" w:uiPriority="9" w:qFormat="1"/>
     <w:lsdException w:name="heading 2" w:semiHidden="1" w:uiPriority="9" w:unhideWhenUsed="1" w:qFormat="1"/>
@@ -5428,7 +5612,6 @@
     <w:lsdException w:name="Smart Hyperlink" w:semiHidden="1" w:unhideWhenUsed="1"/>
     <w:lsdException w:name="Hashtag" w:semiHidden="1" w:unhideWhenUsed="1"/>
     <w:lsdException w:name="Unresolved Mention" w:semiHidden="1" w:unhideWhenUsed="1"/>
-    <w:lsdException w:name="Smart Link" w:semiHidden="1" w:unhideWhenUsed="1"/>
   </w:latentStyles>
   <w:style w:type="paragraph" w:default="1" w:styleId="Normal">
     <w:name w:val="Normal"/>
@@ -5618,6 +5801,148 @@
       <w:ind w:left="720"/>
       <w:contextualSpacing/>
     </w:pPr>
+  </w:style>
+  <w:style w:type="paragraph" w:styleId="BalloonText">
+    <w:name w:val="Balloon Text"/>
+    <w:basedOn w:val="Normal"/>
+    <w:link w:val="BalloonTextChar"/>
+    <w:uiPriority w:val="99"/>
+    <w:semiHidden/>
+    <w:unhideWhenUsed/>
+    <w:rsid w:val="007F277B"/>
+    <w:pPr>
+      <w:spacing w:after="0" w:line="240" w:lineRule="auto"/>
+    </w:pPr>
+    <w:rPr>
+      <w:rFonts w:ascii="Segoe UI" w:hAnsi="Segoe UI" w:cs="Segoe UI"/>
+      <w:sz w:val="18"/>
+      <w:szCs w:val="18"/>
+    </w:rPr>
+  </w:style>
+  <w:style w:type="character" w:customStyle="1" w:styleId="BalloonTextChar">
+    <w:name w:val="Balloon Text Char"/>
+    <w:basedOn w:val="DefaultParagraphFont"/>
+    <w:link w:val="BalloonText"/>
+    <w:uiPriority w:val="99"/>
+    <w:semiHidden/>
+    <w:rsid w:val="007F277B"/>
+    <w:rPr>
+      <w:rFonts w:ascii="Segoe UI" w:hAnsi="Segoe UI" w:cs="Segoe UI"/>
+      <w:sz w:val="18"/>
+      <w:szCs w:val="18"/>
+    </w:rPr>
+  </w:style>
+  <w:style w:type="character" w:styleId="CommentReference">
+    <w:name w:val="annotation reference"/>
+    <w:basedOn w:val="DefaultParagraphFont"/>
+    <w:uiPriority w:val="99"/>
+    <w:semiHidden/>
+    <w:unhideWhenUsed/>
+    <w:rsid w:val="007F277B"/>
+    <w:rPr>
+      <w:sz w:val="16"/>
+      <w:szCs w:val="16"/>
+    </w:rPr>
+  </w:style>
+  <w:style w:type="paragraph" w:styleId="CommentText">
+    <w:name w:val="annotation text"/>
+    <w:basedOn w:val="Normal"/>
+    <w:link w:val="CommentTextChar"/>
+    <w:uiPriority w:val="99"/>
+    <w:semiHidden/>
+    <w:unhideWhenUsed/>
+    <w:rsid w:val="007F277B"/>
+    <w:pPr>
+      <w:spacing w:line="240" w:lineRule="auto"/>
+    </w:pPr>
+    <w:rPr>
+      <w:sz w:val="20"/>
+      <w:szCs w:val="20"/>
+    </w:rPr>
+  </w:style>
+  <w:style w:type="character" w:customStyle="1" w:styleId="CommentTextChar">
+    <w:name w:val="Comment Text Char"/>
+    <w:basedOn w:val="DefaultParagraphFont"/>
+    <w:link w:val="CommentText"/>
+    <w:uiPriority w:val="99"/>
+    <w:semiHidden/>
+    <w:rsid w:val="007F277B"/>
+    <w:rPr>
+      <w:sz w:val="20"/>
+      <w:szCs w:val="20"/>
+    </w:rPr>
+  </w:style>
+  <w:style w:type="paragraph" w:styleId="CommentSubject">
+    <w:name w:val="annotation subject"/>
+    <w:basedOn w:val="CommentText"/>
+    <w:next w:val="CommentText"/>
+    <w:link w:val="CommentSubjectChar"/>
+    <w:uiPriority w:val="99"/>
+    <w:semiHidden/>
+    <w:unhideWhenUsed/>
+    <w:rsid w:val="007F277B"/>
+    <w:rPr>
+      <w:b/>
+      <w:bCs/>
+    </w:rPr>
+  </w:style>
+  <w:style w:type="character" w:customStyle="1" w:styleId="CommentSubjectChar">
+    <w:name w:val="Comment Subject Char"/>
+    <w:basedOn w:val="CommentTextChar"/>
+    <w:link w:val="CommentSubject"/>
+    <w:uiPriority w:val="99"/>
+    <w:semiHidden/>
+    <w:rsid w:val="007F277B"/>
+    <w:rPr>
+      <w:b/>
+      <w:bCs/>
+      <w:sz w:val="20"/>
+      <w:szCs w:val="20"/>
+    </w:rPr>
+  </w:style>
+  <w:style w:type="paragraph" w:styleId="Header">
+    <w:name w:val="header"/>
+    <w:basedOn w:val="Normal"/>
+    <w:link w:val="HeaderChar"/>
+    <w:uiPriority w:val="99"/>
+    <w:unhideWhenUsed/>
+    <w:rsid w:val="006D4856"/>
+    <w:pPr>
+      <w:tabs>
+        <w:tab w:val="center" w:pos="4513"/>
+        <w:tab w:val="right" w:pos="9026"/>
+      </w:tabs>
+      <w:spacing w:after="0" w:line="240" w:lineRule="auto"/>
+    </w:pPr>
+  </w:style>
+  <w:style w:type="character" w:customStyle="1" w:styleId="HeaderChar">
+    <w:name w:val="Header Char"/>
+    <w:basedOn w:val="DefaultParagraphFont"/>
+    <w:link w:val="Header"/>
+    <w:uiPriority w:val="99"/>
+    <w:rsid w:val="006D4856"/>
+  </w:style>
+  <w:style w:type="paragraph" w:styleId="Footer">
+    <w:name w:val="footer"/>
+    <w:basedOn w:val="Normal"/>
+    <w:link w:val="FooterChar"/>
+    <w:uiPriority w:val="99"/>
+    <w:unhideWhenUsed/>
+    <w:rsid w:val="006D4856"/>
+    <w:pPr>
+      <w:tabs>
+        <w:tab w:val="center" w:pos="4513"/>
+        <w:tab w:val="right" w:pos="9026"/>
+      </w:tabs>
+      <w:spacing w:after="0" w:line="240" w:lineRule="auto"/>
+    </w:pPr>
+  </w:style>
+  <w:style w:type="character" w:customStyle="1" w:styleId="FooterChar">
+    <w:name w:val="Footer Char"/>
+    <w:basedOn w:val="DefaultParagraphFont"/>
+    <w:link w:val="Footer"/>
+    <w:uiPriority w:val="99"/>
+    <w:rsid w:val="006D4856"/>
   </w:style>
 </w:styles>
 </file>

</xml_diff>